<commit_message>
Initialise JSP with Styling text + CKEditor.
</commit_message>
<xml_diff>
--- a/demo-webapp/src/main/resources/fr/opensagres/xdocreport/webapp/DocxStructures.docx
+++ b/demo-webapp/src/main/resources/fr/opensagres/xdocreport/webapp/DocxStructures.docx
@@ -7,6 +7,7 @@
         <w:pStyle w:val="Standard"/>
         <w:jc w:val="center"/>
       </w:pPr>
+      <w:proofErr w:type="spellStart"/>
       <w:r>
         <w:rPr>
           <w:b/>
@@ -16,6 +17,7 @@
         </w:rPr>
         <w:t>Summary</w:t>
       </w:r>
+      <w:proofErr w:type="spellEnd"/>
     </w:p>
     <w:p>
       <w:pPr>
@@ -409,14 +411,21 @@
       <w:pPr>
         <w:pStyle w:val="Standard"/>
       </w:pPr>
-      <w:r>
-        <w:t xml:space="preserve">It's a document </w:t>
-      </w:r>
-      <w:r>
-        <w:t>to test</w:t>
-      </w:r>
-      <w:r>
-        <w:t xml:space="preserve"> conversion like </w:t>
+      <w:proofErr w:type="spellStart"/>
+      <w:r>
+        <w:t>It's</w:t>
+      </w:r>
+      <w:proofErr w:type="spellEnd"/>
+      <w:r>
+        <w:t xml:space="preserve"> a document to test conversion </w:t>
+      </w:r>
+      <w:proofErr w:type="spellStart"/>
+      <w:r>
+        <w:t>like</w:t>
+      </w:r>
+      <w:proofErr w:type="spellEnd"/>
+      <w:r>
+        <w:t xml:space="preserve"> </w:t>
       </w:r>
       <w:r>
         <w:rPr>
@@ -425,16 +434,50 @@
         </w:rPr>
         <w:t xml:space="preserve">bold font, </w:t>
       </w:r>
+      <w:proofErr w:type="spellStart"/>
       <w:r>
         <w:rPr>
           <w:b/>
           <w:bCs/>
           <w:color w:val="FF0000"/>
         </w:rPr>
-        <w:t>red bold font</w:t>
-      </w:r>
-      <w:r>
-        <w:t xml:space="preserve">. Here some list : </w:t>
+        <w:t>red</w:t>
+      </w:r>
+      <w:proofErr w:type="spellEnd"/>
+      <w:r>
+        <w:rPr>
+          <w:b/>
+          <w:bCs/>
+          <w:color w:val="FF0000"/>
+        </w:rPr>
+        <w:t xml:space="preserve"> bold font</w:t>
+      </w:r>
+      <w:r>
+        <w:t xml:space="preserve">. </w:t>
+      </w:r>
+      <w:proofErr w:type="spellStart"/>
+      <w:r>
+        <w:t>Here</w:t>
+      </w:r>
+      <w:proofErr w:type="spellEnd"/>
+      <w:r>
+        <w:t xml:space="preserve"> </w:t>
+      </w:r>
+      <w:proofErr w:type="spellStart"/>
+      <w:r>
+        <w:t>some</w:t>
+      </w:r>
+      <w:proofErr w:type="spellEnd"/>
+      <w:r>
+        <w:t xml:space="preserve"> </w:t>
+      </w:r>
+      <w:proofErr w:type="spellStart"/>
+      <w:r>
+        <w:t>list</w:t>
+      </w:r>
+      <w:proofErr w:type="spellEnd"/>
+      <w:r>
+        <w:t xml:space="preserve"> : </w:t>
       </w:r>
     </w:p>
     <w:p>
@@ -475,7 +518,15 @@
         </w:numPr>
       </w:pPr>
       <w:r>
-        <w:t>one/two item</w:t>
+        <w:t>one/</w:t>
+      </w:r>
+      <w:proofErr w:type="spellStart"/>
+      <w:r>
+        <w:t>two</w:t>
+      </w:r>
+      <w:proofErr w:type="spellEnd"/>
+      <w:r>
+        <w:t xml:space="preserve"> item</w:t>
       </w:r>
     </w:p>
     <w:p>
@@ -487,8 +538,13 @@
         </w:numPr>
       </w:pPr>
       <w:r>
-        <w:t>2 item</w:t>
-      </w:r>
+        <w:t xml:space="preserve">2 </w:t>
+      </w:r>
+      <w:proofErr w:type="gramStart"/>
+      <w:r>
+        <w:t>item</w:t>
+      </w:r>
+      <w:proofErr w:type="gramEnd"/>
     </w:p>
     <w:p>
       <w:pPr>
@@ -511,7 +567,15 @@
         </w:numPr>
       </w:pPr>
       <w:r>
-        <w:t>2/two item</w:t>
+        <w:t>2/</w:t>
+      </w:r>
+      <w:proofErr w:type="spellStart"/>
+      <w:r>
+        <w:t>two</w:t>
+      </w:r>
+      <w:proofErr w:type="spellEnd"/>
+      <w:r>
+        <w:t xml:space="preserve"> item</w:t>
       </w:r>
     </w:p>
     <w:p>
@@ -525,8 +589,13 @@
       </w:pPr>
       <w:r>
         <w:tab/>
-        <w:t>And second list</w:t>
-      </w:r>
+        <w:t xml:space="preserve">And second </w:t>
+      </w:r>
+      <w:proofErr w:type="spellStart"/>
+      <w:r>
+        <w:t>list</w:t>
+      </w:r>
+      <w:proofErr w:type="spellEnd"/>
     </w:p>
     <w:p>
       <w:pPr>
@@ -561,7 +630,15 @@
         </w:numPr>
       </w:pPr>
       <w:r>
-        <w:t>one/two item</w:t>
+        <w:t>one/</w:t>
+      </w:r>
+      <w:proofErr w:type="spellStart"/>
+      <w:r>
+        <w:t>two</w:t>
+      </w:r>
+      <w:proofErr w:type="spellEnd"/>
+      <w:r>
+        <w:t xml:space="preserve"> item</w:t>
       </w:r>
     </w:p>
     <w:p>
@@ -572,8 +649,13 @@
           <w:numId w:val="3"/>
         </w:numPr>
       </w:pPr>
-      <w:r>
-        <w:t>Two item</w:t>
+      <w:proofErr w:type="spellStart"/>
+      <w:r>
+        <w:t>Two</w:t>
+      </w:r>
+      <w:proofErr w:type="spellEnd"/>
+      <w:r>
+        <w:t xml:space="preserve"> item</w:t>
       </w:r>
     </w:p>
     <w:p>
@@ -597,10 +679,15 @@
         </w:numPr>
       </w:pPr>
       <w:r>
-        <w:t xml:space="preserve">2/two </w:t>
-      </w:r>
-      <w:r>
-        <w:t>item</w:t>
+        <w:t>2/</w:t>
+      </w:r>
+      <w:proofErr w:type="spellStart"/>
+      <w:r>
+        <w:t>two</w:t>
+      </w:r>
+      <w:proofErr w:type="spellEnd"/>
+      <w:r>
+        <w:t xml:space="preserve"> item</w:t>
       </w:r>
     </w:p>
     <w:p>
@@ -654,8 +741,13 @@
         </w:numPr>
       </w:pPr>
       <w:bookmarkStart w:id="0" w:name="_Toc287616410"/>
-      <w:r>
-        <w:t>Here titre 1</w:t>
+      <w:proofErr w:type="spellStart"/>
+      <w:r>
+        <w:t>Here</w:t>
+      </w:r>
+      <w:proofErr w:type="spellEnd"/>
+      <w:r>
+        <w:t xml:space="preserve"> titre 1</w:t>
       </w:r>
       <w:bookmarkEnd w:id="0"/>
     </w:p>
@@ -679,12 +771,6 @@
         <w:gridCol w:w="6297"/>
       </w:tblGrid>
       <w:tr>
-        <w:tblPrEx>
-          <w:tblCellMar>
-            <w:top w:w="0" w:type="dxa"/>
-            <w:bottom w:w="0" w:type="dxa"/>
-          </w:tblCellMar>
-        </w:tblPrEx>
         <w:tc>
           <w:tcPr>
             <w:tcW w:w="4818" w:type="dxa"/>
@@ -748,12 +834,6 @@
         </w:tc>
       </w:tr>
       <w:tr>
-        <w:tblPrEx>
-          <w:tblCellMar>
-            <w:top w:w="0" w:type="dxa"/>
-            <w:bottom w:w="0" w:type="dxa"/>
-          </w:tblCellMar>
-        </w:tblPrEx>
         <w:tc>
           <w:tcPr>
             <w:tcW w:w="4818" w:type="dxa"/>
@@ -773,8 +853,13 @@
             <w:pPr>
               <w:pStyle w:val="Contenudetableau"/>
             </w:pPr>
+            <w:proofErr w:type="spellStart"/>
             <w:r>
-              <w:t>Cell 1/1</w:t>
+              <w:t>Cell</w:t>
+            </w:r>
+            <w:proofErr w:type="spellEnd"/>
+            <w:r>
+              <w:t xml:space="preserve"> 1/1</w:t>
             </w:r>
           </w:p>
         </w:tc>
@@ -798,19 +883,18 @@
             <w:pPr>
               <w:pStyle w:val="Contenudetableau"/>
             </w:pPr>
+            <w:proofErr w:type="spellStart"/>
             <w:r>
-              <w:t>Cell 1/2</w:t>
+              <w:t>Cell</w:t>
+            </w:r>
+            <w:proofErr w:type="spellEnd"/>
+            <w:r>
+              <w:t xml:space="preserve"> 1/2</w:t>
             </w:r>
           </w:p>
         </w:tc>
       </w:tr>
       <w:tr>
-        <w:tblPrEx>
-          <w:tblCellMar>
-            <w:top w:w="0" w:type="dxa"/>
-            <w:bottom w:w="0" w:type="dxa"/>
-          </w:tblCellMar>
-        </w:tblPrEx>
         <w:tc>
           <w:tcPr>
             <w:tcW w:w="4818" w:type="dxa"/>
@@ -830,8 +914,13 @@
             <w:pPr>
               <w:pStyle w:val="Contenudetableau"/>
             </w:pPr>
+            <w:proofErr w:type="spellStart"/>
             <w:r>
-              <w:t>Cell 2/1</w:t>
+              <w:t>Cell</w:t>
+            </w:r>
+            <w:proofErr w:type="spellEnd"/>
+            <w:r>
+              <w:t xml:space="preserve"> 2/1</w:t>
             </w:r>
           </w:p>
         </w:tc>
@@ -855,19 +944,18 @@
             <w:pPr>
               <w:pStyle w:val="Contenudetableau"/>
             </w:pPr>
+            <w:proofErr w:type="spellStart"/>
             <w:r>
-              <w:t>Cell 2/2</w:t>
+              <w:t>Cell</w:t>
+            </w:r>
+            <w:proofErr w:type="spellEnd"/>
+            <w:r>
+              <w:t xml:space="preserve"> 2/2</w:t>
             </w:r>
           </w:p>
         </w:tc>
       </w:tr>
       <w:tr>
-        <w:tblPrEx>
-          <w:tblCellMar>
-            <w:top w:w="0" w:type="dxa"/>
-            <w:bottom w:w="0" w:type="dxa"/>
-          </w:tblCellMar>
-        </w:tblPrEx>
         <w:tc>
           <w:tcPr>
             <w:tcW w:w="4818" w:type="dxa"/>
@@ -887,8 +975,13 @@
             <w:pPr>
               <w:pStyle w:val="Contenudetableau"/>
             </w:pPr>
+            <w:proofErr w:type="spellStart"/>
             <w:r>
-              <w:t>Cell 3/1</w:t>
+              <w:t>Cell</w:t>
+            </w:r>
+            <w:proofErr w:type="spellEnd"/>
+            <w:r>
+              <w:t xml:space="preserve"> 3/1</w:t>
             </w:r>
           </w:p>
         </w:tc>
@@ -912,8 +1005,13 @@
             <w:pPr>
               <w:pStyle w:val="Contenudetableau"/>
             </w:pPr>
+            <w:proofErr w:type="spellStart"/>
             <w:r>
-              <w:t>Cell 3/2</w:t>
+              <w:t>Cell</w:t>
+            </w:r>
+            <w:proofErr w:type="spellEnd"/>
+            <w:r>
+              <w:t xml:space="preserve"> 3/2</w:t>
             </w:r>
           </w:p>
         </w:tc>
@@ -964,9 +1062,22 @@
         <w:pStyle w:val="Standard"/>
         <w:pageBreakBefore/>
       </w:pPr>
+      <w:proofErr w:type="spellStart"/>
       <w:r>
         <w:lastRenderedPageBreak/>
-        <w:t>Here the is Break page.</w:t>
+        <w:t>Here</w:t>
+      </w:r>
+      <w:proofErr w:type="spellEnd"/>
+      <w:r>
+        <w:t xml:space="preserve"> the </w:t>
+      </w:r>
+      <w:proofErr w:type="spellStart"/>
+      <w:r>
+        <w:t>is</w:t>
+      </w:r>
+      <w:proofErr w:type="spellEnd"/>
+      <w:r>
+        <w:t xml:space="preserve"> Break page.</w:t>
       </w:r>
     </w:p>
     <w:p>
@@ -983,8 +1094,13 @@
         </w:numPr>
       </w:pPr>
       <w:bookmarkStart w:id="4" w:name="_Toc287616413"/>
-      <w:r>
-        <w:t>Hyperlink Test</w:t>
+      <w:proofErr w:type="spellStart"/>
+      <w:r>
+        <w:t>Hyperlink</w:t>
+      </w:r>
+      <w:proofErr w:type="spellEnd"/>
+      <w:r>
+        <w:t xml:space="preserve"> Test</w:t>
       </w:r>
       <w:bookmarkEnd w:id="4"/>
     </w:p>
@@ -1001,9 +1117,27 @@
           <w:numId w:val="4"/>
         </w:numPr>
       </w:pPr>
-      <w:r>
-        <w:t xml:space="preserve">Internal link test :  </w:t>
-      </w:r>
+      <w:proofErr w:type="spellStart"/>
+      <w:r>
+        <w:t>Internal</w:t>
+      </w:r>
+      <w:proofErr w:type="spellEnd"/>
+      <w:r>
+        <w:t xml:space="preserve"> </w:t>
+      </w:r>
+      <w:proofErr w:type="spellStart"/>
+      <w:r>
+        <w:t>link</w:t>
+      </w:r>
+      <w:proofErr w:type="spellEnd"/>
+      <w:r>
+        <w:t xml:space="preserve"> test </w:t>
+      </w:r>
+      <w:proofErr w:type="gramStart"/>
+      <w:r>
+        <w:t xml:space="preserve">:  </w:t>
+      </w:r>
+      <w:proofErr w:type="gramEnd"/>
       <w:hyperlink w:anchor="_toc80">
         <w:r>
           <w:rPr>
@@ -1025,7 +1159,23 @@
         </w:numPr>
       </w:pPr>
       <w:r>
-        <w:t xml:space="preserve">An external link : </w:t>
+        <w:t xml:space="preserve">An </w:t>
+      </w:r>
+      <w:proofErr w:type="spellStart"/>
+      <w:r>
+        <w:t>external</w:t>
+      </w:r>
+      <w:proofErr w:type="spellEnd"/>
+      <w:r>
+        <w:t xml:space="preserve"> </w:t>
+      </w:r>
+      <w:proofErr w:type="spellStart"/>
+      <w:r>
+        <w:t>link</w:t>
+      </w:r>
+      <w:proofErr w:type="spellEnd"/>
+      <w:r>
+        <w:t xml:space="preserve"> : </w:t>
       </w:r>
       <w:hyperlink r:id="rId10">
         <w:r>
@@ -1054,7 +1204,7 @@
 
 <file path=word/endnotes.xml><?xml version="1.0" encoding="utf-8"?>
 <w:endnotes xmlns:ve="http://schemas.openxmlformats.org/markup-compatibility/2006" xmlns:o="urn:schemas-microsoft-com:office:office" xmlns:r="http://schemas.openxmlformats.org/officeDocument/2006/relationships" xmlns:m="http://schemas.openxmlformats.org/officeDocument/2006/math" xmlns:v="urn:schemas-microsoft-com:vml" xmlns:wp="http://schemas.openxmlformats.org/drawingml/2006/wordprocessingDrawing" xmlns:w10="urn:schemas-microsoft-com:office:word" xmlns:w="http://schemas.openxmlformats.org/wordprocessingml/2006/main" xmlns:wne="http://schemas.microsoft.com/office/word/2006/wordml">
-  <w:endnote w:type="separator" w:id="0">
+  <w:endnote w:type="separator" w:id="-1">
     <w:p>
       <w:pPr>
         <w:spacing w:after="0" w:line="240" w:lineRule="auto"/>
@@ -1064,7 +1214,7 @@
       </w:r>
     </w:p>
   </w:endnote>
-  <w:endnote w:type="continuationSeparator" w:id="1">
+  <w:endnote w:type="continuationSeparator" w:id="0">
     <w:p>
       <w:pPr>
         <w:spacing w:after="0" w:line="240" w:lineRule="auto"/>
@@ -1084,16 +1234,26 @@
       <w:pStyle w:val="Pieddepage"/>
       <w:jc w:val="right"/>
     </w:pPr>
+    <w:proofErr w:type="spellStart"/>
     <w:r>
-      <w:t>My Footer</w:t>
+      <w:t>My</w:t>
     </w:r>
+    <w:proofErr w:type="spellEnd"/>
+    <w:r>
+      <w:t xml:space="preserve"> </w:t>
+    </w:r>
+    <w:proofErr w:type="spellStart"/>
+    <w:r>
+      <w:t>Footer</w:t>
+    </w:r>
+    <w:proofErr w:type="spellEnd"/>
   </w:p>
 </w:ftr>
 </file>
 
 <file path=word/footnotes.xml><?xml version="1.0" encoding="utf-8"?>
 <w:footnotes xmlns:ve="http://schemas.openxmlformats.org/markup-compatibility/2006" xmlns:o="urn:schemas-microsoft-com:office:office" xmlns:r="http://schemas.openxmlformats.org/officeDocument/2006/relationships" xmlns:m="http://schemas.openxmlformats.org/officeDocument/2006/math" xmlns:v="urn:schemas-microsoft-com:vml" xmlns:wp="http://schemas.openxmlformats.org/drawingml/2006/wordprocessingDrawing" xmlns:w10="urn:schemas-microsoft-com:office:word" xmlns:w="http://schemas.openxmlformats.org/wordprocessingml/2006/main" xmlns:wne="http://schemas.microsoft.com/office/word/2006/wordml">
-  <w:footnote w:type="separator" w:id="0">
+  <w:footnote w:type="separator" w:id="-1">
     <w:p>
       <w:pPr>
         <w:spacing w:after="0" w:line="240" w:lineRule="auto"/>
@@ -1103,7 +1263,7 @@
       </w:r>
     </w:p>
   </w:footnote>
-  <w:footnote w:type="continuationSeparator" w:id="1">
+  <w:footnote w:type="continuationSeparator" w:id="0">
     <w:p>
       <w:pPr>
         <w:spacing w:after="0" w:line="240" w:lineRule="auto"/>
@@ -1123,6 +1283,7 @@
       <w:pStyle w:val="En-tte"/>
       <w:jc w:val="center"/>
     </w:pPr>
+    <w:proofErr w:type="spellStart"/>
     <w:r>
       <w:rPr>
         <w:rFonts w:ascii="Comic Sans MS" w:hAnsi="Comic Sans MS"/>
@@ -1132,7 +1293,19 @@
         <w:sz w:val="36"/>
         <w:szCs w:val="36"/>
       </w:rPr>
-      <w:t>My Header Page</w:t>
+      <w:t>My</w:t>
+    </w:r>
+    <w:proofErr w:type="spellEnd"/>
+    <w:r>
+      <w:rPr>
+        <w:rFonts w:ascii="Comic Sans MS" w:hAnsi="Comic Sans MS"/>
+        <w:b/>
+        <w:bCs/>
+        <w:color w:val="004586"/>
+        <w:sz w:val="36"/>
+        <w:szCs w:val="36"/>
+      </w:rPr>
+      <w:t xml:space="preserve"> Header Page</w:t>
     </w:r>
   </w:p>
 </w:hdr>
@@ -1721,6 +1894,7 @@
   <w:style w:type="paragraph" w:default="1" w:styleId="Normal">
     <w:name w:val="Normal"/>
     <w:qFormat/>
+    <w:rsid w:val="00187344"/>
   </w:style>
   <w:style w:type="paragraph" w:styleId="Titre1">
     <w:name w:val="heading 1"/>

</xml_diff>

<commit_message>
Add sample with Text styling with NO_ESCAPE.
</commit_message>
<xml_diff>
--- a/demo-webapp/src/main/resources/fr/opensagres/xdocreport/webapp/DocxStructures.docx
+++ b/demo-webapp/src/main/resources/fr/opensagres/xdocreport/webapp/DocxStructures.docx
@@ -7,6 +7,7 @@
         <w:pStyle w:val="Standard"/>
         <w:jc w:val="center"/>
       </w:pPr>
+      <w:proofErr w:type="spellStart"/>
       <w:r>
         <w:rPr>
           <w:b/>
@@ -16,6 +17,7 @@
         </w:rPr>
         <w:t>Summary</w:t>
       </w:r>
+      <w:proofErr w:type="spellEnd"/>
     </w:p>
     <w:p>
       <w:pPr>
@@ -409,14 +411,21 @@
       <w:pPr>
         <w:pStyle w:val="Standard"/>
       </w:pPr>
-      <w:r>
-        <w:t xml:space="preserve">It's a document </w:t>
-      </w:r>
-      <w:r>
-        <w:t>to test</w:t>
-      </w:r>
-      <w:r>
-        <w:t xml:space="preserve"> conversion like </w:t>
+      <w:proofErr w:type="spellStart"/>
+      <w:r>
+        <w:t>It's</w:t>
+      </w:r>
+      <w:proofErr w:type="spellEnd"/>
+      <w:r>
+        <w:t xml:space="preserve"> a document to test conversion </w:t>
+      </w:r>
+      <w:proofErr w:type="spellStart"/>
+      <w:r>
+        <w:t>like</w:t>
+      </w:r>
+      <w:proofErr w:type="spellEnd"/>
+      <w:r>
+        <w:t xml:space="preserve"> </w:t>
       </w:r>
       <w:r>
         <w:rPr>
@@ -425,16 +434,50 @@
         </w:rPr>
         <w:t xml:space="preserve">bold font, </w:t>
       </w:r>
+      <w:proofErr w:type="spellStart"/>
       <w:r>
         <w:rPr>
           <w:b/>
           <w:bCs/>
           <w:color w:val="FF0000"/>
         </w:rPr>
-        <w:t>red bold font</w:t>
-      </w:r>
-      <w:r>
-        <w:t xml:space="preserve">. Here some list : </w:t>
+        <w:t>red</w:t>
+      </w:r>
+      <w:proofErr w:type="spellEnd"/>
+      <w:r>
+        <w:rPr>
+          <w:b/>
+          <w:bCs/>
+          <w:color w:val="FF0000"/>
+        </w:rPr>
+        <w:t xml:space="preserve"> bold font</w:t>
+      </w:r>
+      <w:r>
+        <w:t xml:space="preserve">. </w:t>
+      </w:r>
+      <w:proofErr w:type="spellStart"/>
+      <w:r>
+        <w:t>Here</w:t>
+      </w:r>
+      <w:proofErr w:type="spellEnd"/>
+      <w:r>
+        <w:t xml:space="preserve"> </w:t>
+      </w:r>
+      <w:proofErr w:type="spellStart"/>
+      <w:r>
+        <w:t>some</w:t>
+      </w:r>
+      <w:proofErr w:type="spellEnd"/>
+      <w:r>
+        <w:t xml:space="preserve"> </w:t>
+      </w:r>
+      <w:proofErr w:type="spellStart"/>
+      <w:r>
+        <w:t>list</w:t>
+      </w:r>
+      <w:proofErr w:type="spellEnd"/>
+      <w:r>
+        <w:t xml:space="preserve"> : </w:t>
       </w:r>
     </w:p>
     <w:p>
@@ -475,7 +518,15 @@
         </w:numPr>
       </w:pPr>
       <w:r>
-        <w:t>one/two item</w:t>
+        <w:t>one/</w:t>
+      </w:r>
+      <w:proofErr w:type="spellStart"/>
+      <w:r>
+        <w:t>two</w:t>
+      </w:r>
+      <w:proofErr w:type="spellEnd"/>
+      <w:r>
+        <w:t xml:space="preserve"> item</w:t>
       </w:r>
     </w:p>
     <w:p>
@@ -487,8 +538,13 @@
         </w:numPr>
       </w:pPr>
       <w:r>
-        <w:t>2 item</w:t>
-      </w:r>
+        <w:t xml:space="preserve">2 </w:t>
+      </w:r>
+      <w:proofErr w:type="gramStart"/>
+      <w:r>
+        <w:t>item</w:t>
+      </w:r>
+      <w:proofErr w:type="gramEnd"/>
     </w:p>
     <w:p>
       <w:pPr>
@@ -511,7 +567,15 @@
         </w:numPr>
       </w:pPr>
       <w:r>
-        <w:t>2/two item</w:t>
+        <w:t>2/</w:t>
+      </w:r>
+      <w:proofErr w:type="spellStart"/>
+      <w:r>
+        <w:t>two</w:t>
+      </w:r>
+      <w:proofErr w:type="spellEnd"/>
+      <w:r>
+        <w:t xml:space="preserve"> item</w:t>
       </w:r>
     </w:p>
     <w:p>
@@ -525,8 +589,13 @@
       </w:pPr>
       <w:r>
         <w:tab/>
-        <w:t>And second list</w:t>
-      </w:r>
+        <w:t xml:space="preserve">And second </w:t>
+      </w:r>
+      <w:proofErr w:type="spellStart"/>
+      <w:r>
+        <w:t>list</w:t>
+      </w:r>
+      <w:proofErr w:type="spellEnd"/>
     </w:p>
     <w:p>
       <w:pPr>
@@ -561,7 +630,15 @@
         </w:numPr>
       </w:pPr>
       <w:r>
-        <w:t>one/two item</w:t>
+        <w:t>one/</w:t>
+      </w:r>
+      <w:proofErr w:type="spellStart"/>
+      <w:r>
+        <w:t>two</w:t>
+      </w:r>
+      <w:proofErr w:type="spellEnd"/>
+      <w:r>
+        <w:t xml:space="preserve"> item</w:t>
       </w:r>
     </w:p>
     <w:p>
@@ -572,8 +649,13 @@
           <w:numId w:val="3"/>
         </w:numPr>
       </w:pPr>
-      <w:r>
-        <w:t>Two item</w:t>
+      <w:proofErr w:type="spellStart"/>
+      <w:r>
+        <w:t>Two</w:t>
+      </w:r>
+      <w:proofErr w:type="spellEnd"/>
+      <w:r>
+        <w:t xml:space="preserve"> item</w:t>
       </w:r>
     </w:p>
     <w:p>
@@ -597,10 +679,15 @@
         </w:numPr>
       </w:pPr>
       <w:r>
-        <w:t xml:space="preserve">2/two </w:t>
-      </w:r>
-      <w:r>
-        <w:t>item</w:t>
+        <w:t>2/</w:t>
+      </w:r>
+      <w:proofErr w:type="spellStart"/>
+      <w:r>
+        <w:t>two</w:t>
+      </w:r>
+      <w:proofErr w:type="spellEnd"/>
+      <w:r>
+        <w:t xml:space="preserve"> item</w:t>
       </w:r>
     </w:p>
     <w:p>
@@ -654,8 +741,13 @@
         </w:numPr>
       </w:pPr>
       <w:bookmarkStart w:id="0" w:name="_Toc287616410"/>
-      <w:r>
-        <w:t>Here titre 1</w:t>
+      <w:proofErr w:type="spellStart"/>
+      <w:r>
+        <w:t>Here</w:t>
+      </w:r>
+      <w:proofErr w:type="spellEnd"/>
+      <w:r>
+        <w:t xml:space="preserve"> titre 1</w:t>
       </w:r>
       <w:bookmarkEnd w:id="0"/>
     </w:p>
@@ -679,12 +771,6 @@
         <w:gridCol w:w="6297"/>
       </w:tblGrid>
       <w:tr>
-        <w:tblPrEx>
-          <w:tblCellMar>
-            <w:top w:w="0" w:type="dxa"/>
-            <w:bottom w:w="0" w:type="dxa"/>
-          </w:tblCellMar>
-        </w:tblPrEx>
         <w:tc>
           <w:tcPr>
             <w:tcW w:w="4818" w:type="dxa"/>
@@ -748,12 +834,6 @@
         </w:tc>
       </w:tr>
       <w:tr>
-        <w:tblPrEx>
-          <w:tblCellMar>
-            <w:top w:w="0" w:type="dxa"/>
-            <w:bottom w:w="0" w:type="dxa"/>
-          </w:tblCellMar>
-        </w:tblPrEx>
         <w:tc>
           <w:tcPr>
             <w:tcW w:w="4818" w:type="dxa"/>
@@ -773,8 +853,13 @@
             <w:pPr>
               <w:pStyle w:val="Contenudetableau"/>
             </w:pPr>
+            <w:proofErr w:type="spellStart"/>
             <w:r>
-              <w:t>Cell 1/1</w:t>
+              <w:t>Cell</w:t>
+            </w:r>
+            <w:proofErr w:type="spellEnd"/>
+            <w:r>
+              <w:t xml:space="preserve"> 1/1</w:t>
             </w:r>
           </w:p>
         </w:tc>
@@ -798,19 +883,18 @@
             <w:pPr>
               <w:pStyle w:val="Contenudetableau"/>
             </w:pPr>
+            <w:proofErr w:type="spellStart"/>
             <w:r>
-              <w:t>Cell 1/2</w:t>
+              <w:t>Cell</w:t>
+            </w:r>
+            <w:proofErr w:type="spellEnd"/>
+            <w:r>
+              <w:t xml:space="preserve"> 1/2</w:t>
             </w:r>
           </w:p>
         </w:tc>
       </w:tr>
       <w:tr>
-        <w:tblPrEx>
-          <w:tblCellMar>
-            <w:top w:w="0" w:type="dxa"/>
-            <w:bottom w:w="0" w:type="dxa"/>
-          </w:tblCellMar>
-        </w:tblPrEx>
         <w:tc>
           <w:tcPr>
             <w:tcW w:w="4818" w:type="dxa"/>
@@ -830,8 +914,13 @@
             <w:pPr>
               <w:pStyle w:val="Contenudetableau"/>
             </w:pPr>
+            <w:proofErr w:type="spellStart"/>
             <w:r>
-              <w:t>Cell 2/1</w:t>
+              <w:t>Cell</w:t>
+            </w:r>
+            <w:proofErr w:type="spellEnd"/>
+            <w:r>
+              <w:t xml:space="preserve"> 2/1</w:t>
             </w:r>
           </w:p>
         </w:tc>
@@ -855,19 +944,18 @@
             <w:pPr>
               <w:pStyle w:val="Contenudetableau"/>
             </w:pPr>
+            <w:proofErr w:type="spellStart"/>
             <w:r>
-              <w:t>Cell 2/2</w:t>
+              <w:t>Cell</w:t>
+            </w:r>
+            <w:proofErr w:type="spellEnd"/>
+            <w:r>
+              <w:t xml:space="preserve"> 2/2</w:t>
             </w:r>
           </w:p>
         </w:tc>
       </w:tr>
       <w:tr>
-        <w:tblPrEx>
-          <w:tblCellMar>
-            <w:top w:w="0" w:type="dxa"/>
-            <w:bottom w:w="0" w:type="dxa"/>
-          </w:tblCellMar>
-        </w:tblPrEx>
         <w:tc>
           <w:tcPr>
             <w:tcW w:w="4818" w:type="dxa"/>
@@ -887,8 +975,13 @@
             <w:pPr>
               <w:pStyle w:val="Contenudetableau"/>
             </w:pPr>
+            <w:proofErr w:type="spellStart"/>
             <w:r>
-              <w:t>Cell 3/1</w:t>
+              <w:t>Cell</w:t>
+            </w:r>
+            <w:proofErr w:type="spellEnd"/>
+            <w:r>
+              <w:t xml:space="preserve"> 3/1</w:t>
             </w:r>
           </w:p>
         </w:tc>
@@ -912,8 +1005,13 @@
             <w:pPr>
               <w:pStyle w:val="Contenudetableau"/>
             </w:pPr>
+            <w:proofErr w:type="spellStart"/>
             <w:r>
-              <w:t>Cell 3/2</w:t>
+              <w:t>Cell</w:t>
+            </w:r>
+            <w:proofErr w:type="spellEnd"/>
+            <w:r>
+              <w:t xml:space="preserve"> 3/2</w:t>
             </w:r>
           </w:p>
         </w:tc>
@@ -964,9 +1062,22 @@
         <w:pStyle w:val="Standard"/>
         <w:pageBreakBefore/>
       </w:pPr>
+      <w:proofErr w:type="spellStart"/>
       <w:r>
         <w:lastRenderedPageBreak/>
-        <w:t>Here the is Break page.</w:t>
+        <w:t>Here</w:t>
+      </w:r>
+      <w:proofErr w:type="spellEnd"/>
+      <w:r>
+        <w:t xml:space="preserve"> the </w:t>
+      </w:r>
+      <w:proofErr w:type="spellStart"/>
+      <w:r>
+        <w:t>is</w:t>
+      </w:r>
+      <w:proofErr w:type="spellEnd"/>
+      <w:r>
+        <w:t xml:space="preserve"> Break page.</w:t>
       </w:r>
     </w:p>
     <w:p>
@@ -983,8 +1094,13 @@
         </w:numPr>
       </w:pPr>
       <w:bookmarkStart w:id="4" w:name="_Toc287616413"/>
-      <w:r>
-        <w:t>Hyperlink Test</w:t>
+      <w:proofErr w:type="spellStart"/>
+      <w:r>
+        <w:t>Hyperlink</w:t>
+      </w:r>
+      <w:proofErr w:type="spellEnd"/>
+      <w:r>
+        <w:t xml:space="preserve"> Test</w:t>
       </w:r>
       <w:bookmarkEnd w:id="4"/>
     </w:p>
@@ -1001,9 +1117,27 @@
           <w:numId w:val="4"/>
         </w:numPr>
       </w:pPr>
-      <w:r>
-        <w:t xml:space="preserve">Internal link test :  </w:t>
-      </w:r>
+      <w:proofErr w:type="spellStart"/>
+      <w:r>
+        <w:t>Internal</w:t>
+      </w:r>
+      <w:proofErr w:type="spellEnd"/>
+      <w:r>
+        <w:t xml:space="preserve"> </w:t>
+      </w:r>
+      <w:proofErr w:type="spellStart"/>
+      <w:r>
+        <w:t>link</w:t>
+      </w:r>
+      <w:proofErr w:type="spellEnd"/>
+      <w:r>
+        <w:t xml:space="preserve"> test </w:t>
+      </w:r>
+      <w:proofErr w:type="gramStart"/>
+      <w:r>
+        <w:t xml:space="preserve">:  </w:t>
+      </w:r>
+      <w:proofErr w:type="gramEnd"/>
       <w:hyperlink w:anchor="_toc80">
         <w:r>
           <w:rPr>
@@ -1025,7 +1159,23 @@
         </w:numPr>
       </w:pPr>
       <w:r>
-        <w:t xml:space="preserve">An external link : </w:t>
+        <w:t xml:space="preserve">An </w:t>
+      </w:r>
+      <w:proofErr w:type="spellStart"/>
+      <w:r>
+        <w:t>external</w:t>
+      </w:r>
+      <w:proofErr w:type="spellEnd"/>
+      <w:r>
+        <w:t xml:space="preserve"> </w:t>
+      </w:r>
+      <w:proofErr w:type="spellStart"/>
+      <w:r>
+        <w:t>link</w:t>
+      </w:r>
+      <w:proofErr w:type="spellEnd"/>
+      <w:r>
+        <w:t xml:space="preserve"> : </w:t>
       </w:r>
       <w:hyperlink r:id="rId10">
         <w:r>
@@ -1054,7 +1204,7 @@
 
 <file path=word/endnotes.xml><?xml version="1.0" encoding="utf-8"?>
 <w:endnotes xmlns:ve="http://schemas.openxmlformats.org/markup-compatibility/2006" xmlns:o="urn:schemas-microsoft-com:office:office" xmlns:r="http://schemas.openxmlformats.org/officeDocument/2006/relationships" xmlns:m="http://schemas.openxmlformats.org/officeDocument/2006/math" xmlns:v="urn:schemas-microsoft-com:vml" xmlns:wp="http://schemas.openxmlformats.org/drawingml/2006/wordprocessingDrawing" xmlns:w10="urn:schemas-microsoft-com:office:word" xmlns:w="http://schemas.openxmlformats.org/wordprocessingml/2006/main" xmlns:wne="http://schemas.microsoft.com/office/word/2006/wordml">
-  <w:endnote w:type="separator" w:id="0">
+  <w:endnote w:type="separator" w:id="-1">
     <w:p>
       <w:pPr>
         <w:spacing w:after="0" w:line="240" w:lineRule="auto"/>
@@ -1064,7 +1214,7 @@
       </w:r>
     </w:p>
   </w:endnote>
-  <w:endnote w:type="continuationSeparator" w:id="1">
+  <w:endnote w:type="continuationSeparator" w:id="0">
     <w:p>
       <w:pPr>
         <w:spacing w:after="0" w:line="240" w:lineRule="auto"/>
@@ -1084,16 +1234,26 @@
       <w:pStyle w:val="Pieddepage"/>
       <w:jc w:val="right"/>
     </w:pPr>
+    <w:proofErr w:type="spellStart"/>
     <w:r>
-      <w:t>My Footer</w:t>
+      <w:t>My</w:t>
     </w:r>
+    <w:proofErr w:type="spellEnd"/>
+    <w:r>
+      <w:t xml:space="preserve"> </w:t>
+    </w:r>
+    <w:proofErr w:type="spellStart"/>
+    <w:r>
+      <w:t>Footer</w:t>
+    </w:r>
+    <w:proofErr w:type="spellEnd"/>
   </w:p>
 </w:ftr>
 </file>
 
 <file path=word/footnotes.xml><?xml version="1.0" encoding="utf-8"?>
 <w:footnotes xmlns:ve="http://schemas.openxmlformats.org/markup-compatibility/2006" xmlns:o="urn:schemas-microsoft-com:office:office" xmlns:r="http://schemas.openxmlformats.org/officeDocument/2006/relationships" xmlns:m="http://schemas.openxmlformats.org/officeDocument/2006/math" xmlns:v="urn:schemas-microsoft-com:vml" xmlns:wp="http://schemas.openxmlformats.org/drawingml/2006/wordprocessingDrawing" xmlns:w10="urn:schemas-microsoft-com:office:word" xmlns:w="http://schemas.openxmlformats.org/wordprocessingml/2006/main" xmlns:wne="http://schemas.microsoft.com/office/word/2006/wordml">
-  <w:footnote w:type="separator" w:id="0">
+  <w:footnote w:type="separator" w:id="-1">
     <w:p>
       <w:pPr>
         <w:spacing w:after="0" w:line="240" w:lineRule="auto"/>
@@ -1103,7 +1263,7 @@
       </w:r>
     </w:p>
   </w:footnote>
-  <w:footnote w:type="continuationSeparator" w:id="1">
+  <w:footnote w:type="continuationSeparator" w:id="0">
     <w:p>
       <w:pPr>
         <w:spacing w:after="0" w:line="240" w:lineRule="auto"/>
@@ -1123,6 +1283,7 @@
       <w:pStyle w:val="En-tte"/>
       <w:jc w:val="center"/>
     </w:pPr>
+    <w:proofErr w:type="spellStart"/>
     <w:r>
       <w:rPr>
         <w:rFonts w:ascii="Comic Sans MS" w:hAnsi="Comic Sans MS"/>
@@ -1132,7 +1293,19 @@
         <w:sz w:val="36"/>
         <w:szCs w:val="36"/>
       </w:rPr>
-      <w:t>My Header Page</w:t>
+      <w:t>My</w:t>
+    </w:r>
+    <w:proofErr w:type="spellEnd"/>
+    <w:r>
+      <w:rPr>
+        <w:rFonts w:ascii="Comic Sans MS" w:hAnsi="Comic Sans MS"/>
+        <w:b/>
+        <w:bCs/>
+        <w:color w:val="004586"/>
+        <w:sz w:val="36"/>
+        <w:szCs w:val="36"/>
+      </w:rPr>
+      <w:t xml:space="preserve"> Header Page</w:t>
     </w:r>
   </w:p>
 </w:hdr>
@@ -1721,6 +1894,7 @@
   <w:style w:type="paragraph" w:default="1" w:styleId="Normal">
     <w:name w:val="Normal"/>
     <w:qFormat/>
+    <w:rsid w:val="00187344"/>
   </w:style>
   <w:style w:type="paragraph" w:styleId="Titre1">
     <w:name w:val="heading 1"/>

</xml_diff>